<commit_message>
Atualizei a documentação do planejamento
</commit_message>
<xml_diff>
--- a/sprint1/3°T.i/Sistema de armazenamento de tecidos inteligente.docx
+++ b/sprint1/3°T.i/Sistema de armazenamento de tecidos inteligente.docx
@@ -269,148 +269,583 @@
     </w:p>
     <w:p>
       <w:pPr>
-        <w:jc w:val="center"/>
-        <w:rPr>
-          <w:b/>
-          <w:bCs/>
-        </w:rPr>
-      </w:pPr>
-      <w:r>
-        <w:rPr>
-          <w:b/>
-          <w:bCs/>
+        <w:spacing w:line="360" w:lineRule="auto"/>
+        <w:jc w:val="center"/>
+        <w:rPr>
+          <w:rFonts w:ascii="Arial" w:hAnsi="Arial" w:cs="Arial"/>
+          <w:b/>
+          <w:sz w:val="28"/>
+          <w:szCs w:val="24"/>
+        </w:rPr>
+      </w:pPr>
+      <w:r>
+        <w:rPr>
+          <w:rFonts w:ascii="Arial" w:hAnsi="Arial" w:cs="Arial"/>
+          <w:b/>
+          <w:sz w:val="28"/>
+          <w:szCs w:val="24"/>
         </w:rPr>
         <w:lastRenderedPageBreak/>
-        <w:t>Objetivo</w:t>
-      </w:r>
-    </w:p>
-    <w:p>
-      <w:pPr>
-        <w:jc w:val="center"/>
-      </w:pPr>
-      <w:r>
-        <w:t>O projeto engaja uma solução inteligente de um sistema de armazenagem de tecidos, com cuidados voltados para prevenção de pragas obtidas pelo clima. O foco desse projeto é fazer com que os dados captura</w:t>
-      </w:r>
-      <w:r>
-        <w:t>do</w:t>
-      </w:r>
-      <w:r>
-        <w:t>s pelos sensores sejam analisados, criando assim, um sinal de alerta</w:t>
-      </w:r>
-      <w:r>
-        <w:t xml:space="preserve"> relatando</w:t>
-      </w:r>
-      <w:r>
-        <w:t xml:space="preserve"> de onde está surgindo o problema para que </w:t>
-      </w:r>
-      <w:r>
-        <w:t>o responsável aja antes de ter prejuízos naquela área.</w:t>
-      </w:r>
-    </w:p>
-    <w:p>
+        <w:t>CONTEXTO DE NEGÓCIO</w:t>
+      </w:r>
+    </w:p>
+    <w:p>
+      <w:pPr>
+        <w:spacing w:line="360" w:lineRule="auto"/>
+        <w:jc w:val="center"/>
+        <w:rPr>
+          <w:rFonts w:ascii="Arial" w:hAnsi="Arial" w:cs="Arial"/>
+          <w:sz w:val="24"/>
+          <w:szCs w:val="24"/>
+        </w:rPr>
+      </w:pPr>
+      <w:r>
+        <w:rPr>
+          <w:rFonts w:ascii="Arial" w:hAnsi="Arial" w:cs="Arial"/>
+          <w:sz w:val="24"/>
+          <w:szCs w:val="24"/>
+        </w:rPr>
+        <w:t>O Brasil é um dos principais produtores têxteis em todo o mundo, sendo o maior do ocidente</w:t>
+      </w:r>
+      <w:r>
+        <w:rPr>
+          <w:rFonts w:ascii="Arial" w:hAnsi="Arial" w:cs="Arial"/>
+          <w:sz w:val="24"/>
+          <w:szCs w:val="24"/>
+        </w:rPr>
+        <w:t>; s</w:t>
+      </w:r>
+      <w:r>
+        <w:rPr>
+          <w:rFonts w:ascii="Arial" w:hAnsi="Arial" w:cs="Arial"/>
+          <w:sz w:val="24"/>
+          <w:szCs w:val="24"/>
+        </w:rPr>
+        <w:t>ua produção anual em 2019 foi de</w:t>
+      </w:r>
+      <w:r>
+        <w:rPr>
+          <w:rFonts w:ascii="Arial" w:hAnsi="Arial" w:cs="Arial"/>
+          <w:sz w:val="24"/>
+          <w:szCs w:val="24"/>
+        </w:rPr>
+        <w:t xml:space="preserve"> 2,05</w:t>
+      </w:r>
+      <w:r>
+        <w:rPr>
+          <w:rFonts w:ascii="Arial" w:hAnsi="Arial" w:cs="Arial"/>
+          <w:sz w:val="24"/>
+          <w:szCs w:val="24"/>
+        </w:rPr>
+        <w:t xml:space="preserve"> milh</w:t>
+      </w:r>
+      <w:r>
+        <w:rPr>
+          <w:rFonts w:ascii="Arial" w:hAnsi="Arial" w:cs="Arial"/>
+          <w:sz w:val="24"/>
+          <w:szCs w:val="24"/>
+        </w:rPr>
+        <w:t>ões</w:t>
+      </w:r>
+      <w:r>
+        <w:rPr>
+          <w:rFonts w:ascii="Arial" w:hAnsi="Arial" w:cs="Arial"/>
+          <w:sz w:val="24"/>
+          <w:szCs w:val="24"/>
+        </w:rPr>
+        <w:t xml:space="preserve"> de toneladas</w:t>
+      </w:r>
+      <w:r>
+        <w:rPr>
+          <w:rFonts w:ascii="Arial" w:hAnsi="Arial" w:cs="Arial"/>
+          <w:sz w:val="24"/>
+          <w:szCs w:val="24"/>
+        </w:rPr>
+        <w:t xml:space="preserve"> (e traduzindo em números, gira em torno de 185,7</w:t>
+      </w:r>
+      <w:r>
+        <w:rPr>
+          <w:rFonts w:ascii="Arial" w:hAnsi="Arial" w:cs="Arial"/>
+          <w:sz w:val="24"/>
+          <w:szCs w:val="24"/>
+        </w:rPr>
+        <w:t xml:space="preserve"> bilhões</w:t>
+      </w:r>
+      <w:r>
+        <w:rPr>
+          <w:rFonts w:ascii="Arial" w:hAnsi="Arial" w:cs="Arial"/>
+          <w:sz w:val="24"/>
+          <w:szCs w:val="24"/>
+        </w:rPr>
+        <w:t xml:space="preserve"> de reais), segundo a </w:t>
+      </w:r>
+      <w:r>
+        <w:rPr>
+          <w:rFonts w:ascii="Arial" w:hAnsi="Arial" w:cs="Arial"/>
+          <w:iCs/>
+          <w:sz w:val="24"/>
+        </w:rPr>
+        <w:t xml:space="preserve">Associação Brasileira da Indústria Têxtil e de Confecção </w:t>
+      </w:r>
+      <w:r>
+        <w:rPr>
+          <w:rFonts w:ascii="Arial" w:hAnsi="Arial" w:cs="Arial"/>
+          <w:iCs/>
+          <w:sz w:val="24"/>
+        </w:rPr>
+        <w:t>(Abit), Há uma previsão</w:t>
+      </w:r>
+      <w:r>
+        <w:rPr>
+          <w:rFonts w:ascii="Arial" w:hAnsi="Arial" w:cs="Arial"/>
+          <w:sz w:val="24"/>
+          <w:szCs w:val="24"/>
+        </w:rPr>
+        <w:t xml:space="preserve"> de crescimento do setor, estimando que em 2021, aumente 8,3%</w:t>
+      </w:r>
+      <w:r>
+        <w:rPr>
+          <w:rFonts w:ascii="Arial" w:hAnsi="Arial" w:cs="Arial"/>
+          <w:sz w:val="24"/>
+          <w:szCs w:val="24"/>
+        </w:rPr>
+        <w:t>.</w:t>
+      </w:r>
+    </w:p>
+    <w:p>
+      <w:pPr>
+        <w:spacing w:line="360" w:lineRule="auto"/>
+        <w:jc w:val="center"/>
+        <w:rPr>
+          <w:rFonts w:ascii="Arial" w:hAnsi="Arial" w:cs="Arial"/>
+          <w:sz w:val="24"/>
+          <w:szCs w:val="24"/>
+        </w:rPr>
+      </w:pPr>
+      <w:r>
+        <w:rPr>
+          <w:rFonts w:ascii="Arial" w:hAnsi="Arial" w:cs="Arial"/>
+          <w:sz w:val="24"/>
+          <w:szCs w:val="24"/>
+        </w:rPr>
+        <w:t xml:space="preserve">A Industria Têxtil é pioneira no Brasil, surgindo no século XIX e se estabelecendo até os dias de hoje. Ela é segunda maior a gerar primeiros empregos para jovens e adultos, e é também a segunda maior na área da indústria de Transformação, atrás apenas da indústria alimentícia; mesmo diante da Pandemia, este serviço conseguiu se estabilizar de maneira rápida, se adaptando às adversidades e limitações, e desde de setembro de 2020, segue a todo o seu ritmo, a alimentar a economia, contribuindo com a área da saúde e também cama, mesa e banho (setores com a maior crescente em 2020, segundo o jornal </w:t>
+      </w:r>
+      <w:r>
+        <w:rPr>
+          <w:rFonts w:ascii="Arial" w:hAnsi="Arial" w:cs="Arial"/>
+          <w:sz w:val="24"/>
+          <w:szCs w:val="24"/>
+        </w:rPr>
+        <w:t>Valor</w:t>
+      </w:r>
+      <w:r>
+        <w:rPr>
+          <w:rFonts w:ascii="Arial" w:hAnsi="Arial" w:cs="Arial"/>
+          <w:sz w:val="24"/>
+          <w:szCs w:val="24"/>
+        </w:rPr>
+        <w:t>).</w:t>
+      </w:r>
+    </w:p>
+    <w:p>
+      <w:pPr>
+        <w:spacing w:line="360" w:lineRule="auto"/>
+        <w:jc w:val="center"/>
+        <w:rPr>
+          <w:rFonts w:ascii="Arial" w:hAnsi="Arial" w:cs="Arial"/>
+          <w:sz w:val="24"/>
+          <w:szCs w:val="24"/>
+        </w:rPr>
+      </w:pPr>
+      <w:r>
+        <w:rPr>
+          <w:rFonts w:ascii="Arial" w:hAnsi="Arial" w:cs="Arial"/>
+          <w:sz w:val="24"/>
+          <w:szCs w:val="24"/>
+        </w:rPr>
+        <w:t xml:space="preserve">Quanto ao setor de vestuário, estima-se pela Abit que cresça cerca de 24,3% e no varejo, 25% com relação ao ano de 2020. Citando mais sobre vestuário, na indústria têxtil, se destacam as semanas de moda, onde o Brasil se encontra na quinta colocação entre as melhores, e também é referência na influência mundial em moda praia, jeanswear e homewear; </w:t>
+      </w:r>
+      <w:proofErr w:type="gramStart"/>
+      <w:r>
+        <w:rPr>
+          <w:rFonts w:ascii="Arial" w:hAnsi="Arial" w:cs="Arial"/>
+          <w:sz w:val="24"/>
+          <w:szCs w:val="24"/>
+        </w:rPr>
+        <w:t>Tantos</w:t>
+      </w:r>
+      <w:proofErr w:type="gramEnd"/>
+      <w:r>
+        <w:rPr>
+          <w:rFonts w:ascii="Arial" w:hAnsi="Arial" w:cs="Arial"/>
+          <w:sz w:val="24"/>
+          <w:szCs w:val="24"/>
+        </w:rPr>
+        <w:t xml:space="preserve"> benefícios que, traduzidos para o mundo dos negócios, geram vastos lucros anuais em diversos setores, desde sua cadeia inicial de produção, até o setor terciário.</w:t>
+      </w:r>
+    </w:p>
+    <w:p>
+      <w:pPr>
+        <w:spacing w:line="360" w:lineRule="auto"/>
+        <w:jc w:val="center"/>
+        <w:rPr>
+          <w:rFonts w:ascii="Arial" w:eastAsia="Times New Roman" w:hAnsi="Arial" w:cs="Arial"/>
+          <w:color w:val="000000"/>
+          <w:sz w:val="24"/>
+          <w:szCs w:val="24"/>
+        </w:rPr>
+      </w:pPr>
+    </w:p>
+    <w:p>
+      <w:pPr>
+        <w:spacing w:line="360" w:lineRule="auto"/>
+        <w:jc w:val="center"/>
+        <w:rPr>
+          <w:rFonts w:ascii="Arial" w:eastAsia="Times New Roman" w:hAnsi="Arial" w:cs="Arial"/>
+          <w:color w:val="000000"/>
+          <w:sz w:val="24"/>
+          <w:szCs w:val="24"/>
+        </w:rPr>
+      </w:pPr>
+    </w:p>
+    <w:p>
+      <w:pPr>
+        <w:spacing w:line="360" w:lineRule="auto"/>
+        <w:jc w:val="center"/>
+        <w:rPr>
+          <w:rFonts w:ascii="Arial" w:eastAsia="Times New Roman" w:hAnsi="Arial" w:cs="Arial"/>
+          <w:color w:val="000000"/>
+          <w:sz w:val="24"/>
+          <w:szCs w:val="24"/>
+        </w:rPr>
+      </w:pPr>
+    </w:p>
+    <w:p>
+      <w:pPr>
+        <w:jc w:val="center"/>
+        <w:rPr>
+          <w:b/>
+          <w:bCs/>
+        </w:rPr>
+      </w:pPr>
+    </w:p>
+    <w:p>
+      <w:pPr>
+        <w:spacing w:line="360" w:lineRule="auto"/>
+        <w:jc w:val="center"/>
+        <w:rPr>
+          <w:rFonts w:ascii="Arial" w:hAnsi="Arial" w:cs="Arial"/>
+          <w:b/>
+          <w:bCs/>
+          <w:sz w:val="28"/>
+        </w:rPr>
+      </w:pPr>
+      <w:r>
+        <w:rPr>
+          <w:rFonts w:ascii="Arial" w:hAnsi="Arial" w:cs="Arial"/>
+          <w:b/>
+          <w:bCs/>
+          <w:sz w:val="28"/>
+        </w:rPr>
+        <w:t>OBJETIVO</w:t>
+      </w:r>
+    </w:p>
+    <w:p>
+      <w:pPr>
+        <w:jc w:val="center"/>
+      </w:pPr>
+      <w:r>
+        <w:rPr>
+          <w:rFonts w:ascii="Arial" w:hAnsi="Arial" w:cs="Arial"/>
+          <w:sz w:val="24"/>
+        </w:rPr>
+        <w:t>O projeto engaja uma solução inteligente de monitoramento para locais que alojam tecidos, visando a prevenção de p</w:t>
+      </w:r>
+      <w:r>
+        <w:rPr>
+          <w:rFonts w:ascii="Arial" w:hAnsi="Arial" w:cs="Arial"/>
+          <w:sz w:val="24"/>
+        </w:rPr>
+        <w:t>r</w:t>
+      </w:r>
+      <w:r>
+        <w:rPr>
+          <w:rFonts w:ascii="Arial" w:hAnsi="Arial" w:cs="Arial"/>
+          <w:sz w:val="24"/>
+        </w:rPr>
+        <w:t xml:space="preserve">agas e alterações climáticas recorrentes ao armazenamento incorreto. Com a captura de dados provindos </w:t>
+      </w:r>
+      <w:r>
+        <w:rPr>
+          <w:rFonts w:ascii="Arial" w:hAnsi="Arial" w:cs="Arial"/>
+          <w:sz w:val="24"/>
+        </w:rPr>
+        <w:lastRenderedPageBreak/>
+        <w:t>d</w:t>
+      </w:r>
+      <w:r>
+        <w:rPr>
+          <w:rFonts w:ascii="Arial" w:hAnsi="Arial" w:cs="Arial"/>
+          <w:sz w:val="24"/>
+        </w:rPr>
+        <w:t>os</w:t>
+      </w:r>
+      <w:r>
+        <w:rPr>
+          <w:rFonts w:ascii="Arial" w:hAnsi="Arial" w:cs="Arial"/>
+          <w:sz w:val="24"/>
+        </w:rPr>
+        <w:t xml:space="preserve"> sensores, o sistema poderá interpretar alterações danosas, emitindo sinais e informações de causas podendo, assim, sanar possíveis estragos de matéria secundária</w:t>
+      </w:r>
+      <w:r>
+        <w:rPr>
+          <w:rFonts w:ascii="Arial" w:hAnsi="Arial" w:cs="Arial"/>
+          <w:sz w:val="24"/>
+        </w:rPr>
+        <w:t xml:space="preserve"> de maneira ágil</w:t>
+      </w:r>
+      <w:r>
+        <w:rPr>
+          <w:rFonts w:ascii="Arial" w:hAnsi="Arial" w:cs="Arial"/>
+          <w:sz w:val="24"/>
+        </w:rPr>
+        <w:t>.</w:t>
+      </w:r>
       <w:r>
         <w:br w:type="page"/>
       </w:r>
     </w:p>
     <w:p>
       <w:pPr>
-        <w:jc w:val="center"/>
-        <w:rPr>
-          <w:b/>
-          <w:bCs/>
-        </w:rPr>
-      </w:pPr>
-      <w:r>
-        <w:rPr>
-          <w:b/>
-          <w:bCs/>
+        <w:spacing w:line="360" w:lineRule="auto"/>
+        <w:jc w:val="center"/>
+        <w:rPr>
+          <w:rFonts w:ascii="Arial" w:hAnsi="Arial" w:cs="Arial"/>
+          <w:b/>
+          <w:bCs/>
+          <w:sz w:val="28"/>
+        </w:rPr>
+      </w:pPr>
+      <w:r>
+        <w:rPr>
+          <w:rFonts w:ascii="Arial" w:hAnsi="Arial" w:cs="Arial"/>
+          <w:b/>
+          <w:bCs/>
+          <w:sz w:val="28"/>
         </w:rPr>
         <w:lastRenderedPageBreak/>
-        <w:t xml:space="preserve">Justificativa </w:t>
-      </w:r>
-    </w:p>
-    <w:p>
-      <w:pPr>
-        <w:jc w:val="center"/>
-      </w:pPr>
-      <w:r>
-        <w:t>Os problemas no estoque de tecidos afetam diariamente a indústria têxtil mundial, cerca de 175mil toneladas de lixo têxtil são produzidas por ano. Isso acontece por conta da umidade excessiva, que permite condições de vida no desenvolvimento de micro-organismos, como fungos. A contaminação por mofo e bolor em tecidos causa mau cheiro e manchas, fazendo com que percam qualidade e fiquem impedidos de serem comercializados. Entre outros problemas relacionado a temperatura e umidade: traças, Cadra, etc.</w:t>
-      </w:r>
-    </w:p>
-    <w:p>
-      <w:pPr>
-        <w:rPr>
-          <w:b/>
-          <w:bCs/>
-        </w:rPr>
-      </w:pPr>
-    </w:p>
-    <w:p>
-      <w:pPr>
-        <w:rPr>
-          <w:b/>
-          <w:bCs/>
-        </w:rPr>
-      </w:pPr>
-    </w:p>
-    <w:p>
-      <w:pPr>
-        <w:rPr>
-          <w:b/>
-          <w:bCs/>
-        </w:rPr>
-      </w:pPr>
-    </w:p>
-    <w:p>
-      <w:pPr>
-        <w:rPr>
-          <w:b/>
-          <w:bCs/>
-        </w:rPr>
-      </w:pPr>
-    </w:p>
-    <w:p>
-      <w:pPr>
-        <w:rPr>
-          <w:b/>
-          <w:bCs/>
-        </w:rPr>
-      </w:pPr>
-    </w:p>
-    <w:p>
-      <w:pPr>
-        <w:rPr>
-          <w:b/>
-          <w:bCs/>
-        </w:rPr>
-      </w:pPr>
-    </w:p>
-    <w:p>
-      <w:pPr>
-        <w:rPr>
-          <w:b/>
-          <w:bCs/>
-        </w:rPr>
-      </w:pPr>
-    </w:p>
-    <w:p>
-      <w:pPr>
-        <w:rPr>
-          <w:b/>
-          <w:bCs/>
-        </w:rPr>
-      </w:pPr>
-    </w:p>
-    <w:p>
-      <w:pPr>
-        <w:rPr>
-          <w:b/>
-          <w:bCs/>
-        </w:rPr>
-      </w:pPr>
-    </w:p>
-    <w:p>
-      <w:pPr>
+        <w:t>JUSTIFICATIVA</w:t>
+      </w:r>
+    </w:p>
+    <w:p>
+      <w:pPr>
+        <w:spacing w:line="360" w:lineRule="auto"/>
+        <w:jc w:val="center"/>
+        <w:rPr>
+          <w:rFonts w:ascii="Arial" w:hAnsi="Arial" w:cs="Arial"/>
+          <w:sz w:val="24"/>
+        </w:rPr>
+      </w:pPr>
+      <w:r>
+        <w:rPr>
+          <w:rFonts w:ascii="Arial" w:hAnsi="Arial" w:cs="Arial"/>
+          <w:sz w:val="24"/>
+        </w:rPr>
+        <w:t>Os problemas n</w:t>
+      </w:r>
+      <w:r>
+        <w:rPr>
+          <w:rFonts w:ascii="Arial" w:hAnsi="Arial" w:cs="Arial"/>
+          <w:sz w:val="24"/>
+        </w:rPr>
+        <w:t>a produção e</w:t>
+      </w:r>
+      <w:r>
+        <w:rPr>
+          <w:rFonts w:ascii="Arial" w:hAnsi="Arial" w:cs="Arial"/>
+          <w:sz w:val="24"/>
+        </w:rPr>
+        <w:t xml:space="preserve"> estoque de tecidos afetam diariamente a indústria têxtil mundial, cerca de 175</w:t>
+      </w:r>
+      <w:r>
+        <w:rPr>
+          <w:rFonts w:ascii="Arial" w:hAnsi="Arial" w:cs="Arial"/>
+          <w:sz w:val="24"/>
+        </w:rPr>
+        <w:t xml:space="preserve"> </w:t>
+      </w:r>
+      <w:r>
+        <w:rPr>
+          <w:rFonts w:ascii="Arial" w:hAnsi="Arial" w:cs="Arial"/>
+          <w:sz w:val="24"/>
+        </w:rPr>
+        <w:t xml:space="preserve">mil toneladas de lixo têxtil são produzidas por ano. Isso acontece por </w:t>
+      </w:r>
+      <w:r>
+        <w:rPr>
+          <w:rFonts w:ascii="Arial" w:hAnsi="Arial" w:cs="Arial"/>
+          <w:sz w:val="24"/>
+        </w:rPr>
+        <w:t>dois fatores, são o t</w:t>
+      </w:r>
+      <w:r>
+        <w:rPr>
+          <w:rFonts w:ascii="Arial" w:hAnsi="Arial" w:cs="Arial"/>
+          <w:sz w:val="24"/>
+        </w:rPr>
+        <w:t>ermocromismo</w:t>
+      </w:r>
+      <w:r>
+        <w:rPr>
+          <w:rFonts w:ascii="Arial" w:hAnsi="Arial" w:cs="Arial"/>
+          <w:sz w:val="24"/>
+        </w:rPr>
+        <w:t xml:space="preserve"> - que está relacionado a alteração na cor do tecido devido a mudanças abruptas de temperatura, e ao excesso de umidade - </w:t>
+      </w:r>
+      <w:r>
+        <w:rPr>
+          <w:rFonts w:ascii="Arial" w:hAnsi="Arial" w:cs="Arial"/>
+          <w:sz w:val="24"/>
+        </w:rPr>
+        <w:t>que permite condições de vida no desenvolvimento de micro-organismos</w:t>
+      </w:r>
+      <w:r>
+        <w:rPr>
+          <w:rFonts w:ascii="Arial" w:hAnsi="Arial" w:cs="Arial"/>
+          <w:sz w:val="24"/>
+        </w:rPr>
+        <w:t>, c</w:t>
+      </w:r>
+      <w:r>
+        <w:rPr>
+          <w:rFonts w:ascii="Arial" w:hAnsi="Arial" w:cs="Arial"/>
+          <w:sz w:val="24"/>
+        </w:rPr>
+        <w:t xml:space="preserve">omo fungos. A contaminação por mofo e bolor em tecidos causa mau cheiro e manchas, </w:t>
+      </w:r>
+      <w:r>
+        <w:rPr>
+          <w:rFonts w:ascii="Arial" w:hAnsi="Arial" w:cs="Arial"/>
+          <w:sz w:val="24"/>
+        </w:rPr>
+        <w:t>f</w:t>
+      </w:r>
+      <w:r>
+        <w:rPr>
+          <w:rFonts w:ascii="Arial" w:hAnsi="Arial" w:cs="Arial"/>
+          <w:sz w:val="24"/>
+        </w:rPr>
+        <w:t>azendo com que percam qualidade e fiquem impedidos de serem comercializados</w:t>
+      </w:r>
+      <w:r>
+        <w:rPr>
+          <w:rFonts w:ascii="Arial" w:hAnsi="Arial" w:cs="Arial"/>
+          <w:sz w:val="24"/>
+        </w:rPr>
+        <w:t>, bem como a alteração no tom de cor após a secagem do material, que também o torna inviável para comercialização.</w:t>
+      </w:r>
+    </w:p>
+    <w:p>
+      <w:pPr>
+        <w:spacing w:line="360" w:lineRule="auto"/>
+        <w:jc w:val="center"/>
+        <w:rPr>
+          <w:rFonts w:ascii="Arial" w:hAnsi="Arial" w:cs="Arial"/>
+          <w:sz w:val="24"/>
+        </w:rPr>
+      </w:pPr>
+      <w:r>
+        <w:rPr>
+          <w:rFonts w:ascii="Arial" w:hAnsi="Arial" w:cs="Arial"/>
+          <w:sz w:val="24"/>
+        </w:rPr>
+        <w:t>Pensando em uma solução para a perda drástica de materiais por conta dos fatores citados acima, desenvolvemos em conjunto, um sistema para o monitoramento destes tecidos, enquanto armazenados nos estoques da indústria, para assim, conseguir mantê-los no local de maneira que não se degradem em alguma de suas etapas, visando monitorar e alertar ao usuário qualquer tipo de alteração que possa desgastar o produto, diminuindo assim, a perca de materiais por conta desses problemas e aumentando o lucro das empresas adquirentes.</w:t>
+      </w:r>
+    </w:p>
+    <w:p>
+      <w:pPr>
+        <w:jc w:val="center"/>
+        <w:rPr>
+          <w:b/>
+          <w:bCs/>
+        </w:rPr>
+      </w:pPr>
+    </w:p>
+    <w:p>
+      <w:pPr>
+        <w:jc w:val="center"/>
+        <w:rPr>
+          <w:b/>
+          <w:bCs/>
+        </w:rPr>
+      </w:pPr>
+    </w:p>
+    <w:p>
+      <w:pPr>
+        <w:jc w:val="center"/>
+        <w:rPr>
+          <w:b/>
+          <w:bCs/>
+        </w:rPr>
+      </w:pPr>
+    </w:p>
+    <w:p>
+      <w:pPr>
+        <w:jc w:val="center"/>
+        <w:rPr>
+          <w:b/>
+          <w:bCs/>
+        </w:rPr>
+      </w:pPr>
+    </w:p>
+    <w:p>
+      <w:pPr>
+        <w:jc w:val="center"/>
+        <w:rPr>
+          <w:b/>
+          <w:bCs/>
+        </w:rPr>
+      </w:pPr>
+    </w:p>
+    <w:p>
+      <w:pPr>
+        <w:jc w:val="center"/>
+        <w:rPr>
+          <w:b/>
+          <w:bCs/>
+        </w:rPr>
+      </w:pPr>
+    </w:p>
+    <w:p>
+      <w:pPr>
+        <w:jc w:val="center"/>
+        <w:rPr>
+          <w:b/>
+          <w:bCs/>
+        </w:rPr>
+      </w:pPr>
+    </w:p>
+    <w:p>
+      <w:pPr>
+        <w:jc w:val="center"/>
+        <w:rPr>
+          <w:b/>
+          <w:bCs/>
+        </w:rPr>
+      </w:pPr>
+    </w:p>
+    <w:p>
+      <w:pPr>
+        <w:jc w:val="center"/>
+        <w:rPr>
+          <w:b/>
+          <w:bCs/>
+        </w:rPr>
+      </w:pPr>
+    </w:p>
+    <w:p>
+      <w:pPr>
+        <w:jc w:val="center"/>
         <w:rPr>
           <w:b/>
           <w:bCs/>
@@ -538,23 +973,32 @@
     <w:p>
       <w:pPr>
         <w:rPr>
-          <w:b/>
-          <w:bCs/>
-        </w:rPr>
-      </w:pPr>
-    </w:p>
-    <w:p>
-      <w:pPr>
-        <w:jc w:val="center"/>
-        <w:rPr>
-          <w:b/>
-          <w:bCs/>
-        </w:rPr>
-      </w:pPr>
-      <w:r>
-        <w:rPr>
-          <w:b/>
-          <w:bCs/>
+          <w:rFonts w:ascii="Arial" w:hAnsi="Arial" w:cs="Arial"/>
+          <w:b/>
+          <w:bCs/>
+          <w:sz w:val="28"/>
+          <w:szCs w:val="28"/>
+        </w:rPr>
+      </w:pPr>
+    </w:p>
+    <w:p>
+      <w:pPr>
+        <w:jc w:val="center"/>
+        <w:rPr>
+          <w:rFonts w:ascii="Arial" w:hAnsi="Arial" w:cs="Arial"/>
+          <w:b/>
+          <w:bCs/>
+          <w:sz w:val="28"/>
+          <w:szCs w:val="28"/>
+        </w:rPr>
+      </w:pPr>
+      <w:r>
+        <w:rPr>
+          <w:rFonts w:ascii="Arial" w:hAnsi="Arial" w:cs="Arial"/>
+          <w:b/>
+          <w:bCs/>
+          <w:sz w:val="28"/>
+          <w:szCs w:val="28"/>
         </w:rPr>
         <w:t>Planejamento</w:t>
       </w:r>
@@ -562,28 +1006,63 @@
     <w:p>
       <w:pPr>
         <w:jc w:val="center"/>
-      </w:pPr>
-      <w:r>
+        <w:rPr>
+          <w:rFonts w:ascii="Arial" w:hAnsi="Arial" w:cs="Arial"/>
+          <w:sz w:val="24"/>
+          <w:szCs w:val="24"/>
+        </w:rPr>
+      </w:pPr>
+      <w:r>
+        <w:rPr>
+          <w:rFonts w:ascii="Arial" w:hAnsi="Arial" w:cs="Arial"/>
+          <w:sz w:val="24"/>
+          <w:szCs w:val="24"/>
+        </w:rPr>
         <w:t>- Definir tema do projeto</w:t>
       </w:r>
     </w:p>
     <w:p>
       <w:pPr>
         <w:jc w:val="center"/>
-      </w:pPr>
-      <w:r>
+        <w:rPr>
+          <w:rFonts w:ascii="Arial" w:hAnsi="Arial" w:cs="Arial"/>
+          <w:sz w:val="24"/>
+          <w:szCs w:val="24"/>
+        </w:rPr>
+      </w:pPr>
+      <w:r>
+        <w:rPr>
+          <w:rFonts w:ascii="Arial" w:hAnsi="Arial" w:cs="Arial"/>
+          <w:sz w:val="24"/>
+          <w:szCs w:val="24"/>
+        </w:rPr>
         <w:t>- Desenvolver o planejamento</w:t>
       </w:r>
     </w:p>
     <w:p>
       <w:pPr>
         <w:jc w:val="center"/>
-      </w:pPr>
-      <w:r>
+        <w:rPr>
+          <w:rFonts w:ascii="Arial" w:hAnsi="Arial" w:cs="Arial"/>
+          <w:sz w:val="24"/>
+          <w:szCs w:val="24"/>
+        </w:rPr>
+      </w:pPr>
+      <w:r>
+        <w:rPr>
+          <w:rFonts w:ascii="Arial" w:hAnsi="Arial" w:cs="Arial"/>
+          <w:sz w:val="24"/>
+          <w:szCs w:val="24"/>
+        </w:rPr>
         <w:t xml:space="preserve">- Criar projeto no </w:t>
       </w:r>
       <w:proofErr w:type="spellStart"/>
       <w:r>
+        <w:rPr>
+          <w:rFonts w:ascii="Arial" w:hAnsi="Arial" w:cs="Arial"/>
+          <w:sz w:val="24"/>
+          <w:szCs w:val="24"/>
+        </w:rPr>
         <w:t>Github</w:t>
       </w:r>
       <w:proofErr w:type="spellEnd"/>
@@ -591,29 +1070,69 @@
     <w:p>
       <w:pPr>
         <w:jc w:val="center"/>
-      </w:pPr>
-      <w:r>
+        <w:rPr>
+          <w:rFonts w:ascii="Arial" w:hAnsi="Arial" w:cs="Arial"/>
+          <w:sz w:val="24"/>
+          <w:szCs w:val="24"/>
+        </w:rPr>
+      </w:pPr>
+      <w:r>
+        <w:rPr>
+          <w:rFonts w:ascii="Arial" w:hAnsi="Arial" w:cs="Arial"/>
+          <w:sz w:val="24"/>
+          <w:szCs w:val="24"/>
+        </w:rPr>
         <w:t>- Documentar o contexto de negócio</w:t>
       </w:r>
     </w:p>
     <w:p>
       <w:pPr>
         <w:jc w:val="center"/>
-      </w:pPr>
-      <w:r>
+        <w:rPr>
+          <w:rFonts w:ascii="Arial" w:hAnsi="Arial" w:cs="Arial"/>
+          <w:sz w:val="24"/>
+          <w:szCs w:val="24"/>
+        </w:rPr>
+      </w:pPr>
+      <w:r>
+        <w:rPr>
+          <w:rFonts w:ascii="Arial" w:hAnsi="Arial" w:cs="Arial"/>
+          <w:sz w:val="24"/>
+          <w:szCs w:val="24"/>
+        </w:rPr>
         <w:t>- Documentar a justificativa do projeto</w:t>
       </w:r>
     </w:p>
     <w:p>
       <w:pPr>
         <w:jc w:val="center"/>
-      </w:pPr>
-      <w:r>
+        <w:rPr>
+          <w:rFonts w:ascii="Arial" w:hAnsi="Arial" w:cs="Arial"/>
+          <w:sz w:val="24"/>
+          <w:szCs w:val="24"/>
+        </w:rPr>
+      </w:pPr>
+      <w:r>
+        <w:rPr>
+          <w:rFonts w:ascii="Arial" w:hAnsi="Arial" w:cs="Arial"/>
+          <w:sz w:val="24"/>
+          <w:szCs w:val="24"/>
+        </w:rPr>
         <w:t>- Escolher e testar os sensores</w:t>
       </w:r>
     </w:p>
     <w:p>
-      <w:r>
+      <w:pPr>
+        <w:rPr>
+          <w:sz w:val="24"/>
+          <w:szCs w:val="24"/>
+        </w:rPr>
+      </w:pPr>
+      <w:r>
+        <w:rPr>
+          <w:sz w:val="24"/>
+          <w:szCs w:val="24"/>
+        </w:rPr>
         <w:br w:type="page"/>
       </w:r>
     </w:p>
@@ -621,14 +1140,20 @@
       <w:pPr>
         <w:jc w:val="center"/>
         <w:rPr>
-          <w:b/>
-          <w:bCs/>
-        </w:rPr>
-      </w:pPr>
-      <w:r>
-        <w:rPr>
-          <w:b/>
-          <w:bCs/>
+          <w:rFonts w:ascii="Arial" w:hAnsi="Arial" w:cs="Arial"/>
+          <w:b/>
+          <w:bCs/>
+          <w:sz w:val="28"/>
+          <w:szCs w:val="28"/>
+        </w:rPr>
+      </w:pPr>
+      <w:r>
+        <w:rPr>
+          <w:rFonts w:ascii="Arial" w:hAnsi="Arial" w:cs="Arial"/>
+          <w:b/>
+          <w:bCs/>
+          <w:sz w:val="28"/>
+          <w:szCs w:val="28"/>
         </w:rPr>
         <w:lastRenderedPageBreak/>
         <w:t>Escopo</w:t>
@@ -637,61 +1162,113 @@
     <w:p>
       <w:pPr>
         <w:jc w:val="center"/>
-      </w:pPr>
-      <w:r>
+        <w:rPr>
+          <w:rFonts w:ascii="Arial" w:hAnsi="Arial" w:cs="Arial"/>
+        </w:rPr>
+      </w:pPr>
+      <w:r>
+        <w:rPr>
+          <w:rFonts w:ascii="Arial" w:hAnsi="Arial" w:cs="Arial"/>
+        </w:rPr>
         <w:t>- Criar tela de login</w:t>
       </w:r>
     </w:p>
     <w:p>
       <w:pPr>
         <w:jc w:val="center"/>
-      </w:pPr>
-      <w:r>
+        <w:rPr>
+          <w:rFonts w:ascii="Arial" w:hAnsi="Arial" w:cs="Arial"/>
+        </w:rPr>
+      </w:pPr>
+      <w:r>
+        <w:rPr>
+          <w:rFonts w:ascii="Arial" w:hAnsi="Arial" w:cs="Arial"/>
+        </w:rPr>
         <w:t>- Criar tela de cadastro</w:t>
       </w:r>
     </w:p>
     <w:p>
       <w:pPr>
         <w:jc w:val="center"/>
-      </w:pPr>
-      <w:r>
+        <w:rPr>
+          <w:rFonts w:ascii="Arial" w:hAnsi="Arial" w:cs="Arial"/>
+        </w:rPr>
+      </w:pPr>
+      <w:r>
+        <w:rPr>
+          <w:rFonts w:ascii="Arial" w:hAnsi="Arial" w:cs="Arial"/>
+        </w:rPr>
         <w:t>- Criar tela de cálculos</w:t>
       </w:r>
     </w:p>
     <w:p>
       <w:pPr>
         <w:jc w:val="center"/>
-      </w:pPr>
-      <w:r>
+        <w:rPr>
+          <w:rFonts w:ascii="Arial" w:hAnsi="Arial" w:cs="Arial"/>
+        </w:rPr>
+      </w:pPr>
+      <w:r>
+        <w:rPr>
+          <w:rFonts w:ascii="Arial" w:hAnsi="Arial" w:cs="Arial"/>
+        </w:rPr>
         <w:t>- Criar protótipo</w:t>
       </w:r>
     </w:p>
     <w:p>
       <w:pPr>
         <w:jc w:val="center"/>
-      </w:pPr>
-      <w:r>
+        <w:rPr>
+          <w:rFonts w:ascii="Arial" w:hAnsi="Arial" w:cs="Arial"/>
+        </w:rPr>
+      </w:pPr>
+      <w:r>
+        <w:rPr>
+          <w:rFonts w:ascii="Arial" w:hAnsi="Arial" w:cs="Arial"/>
+        </w:rPr>
         <w:t>- Criar diagrama</w:t>
       </w:r>
     </w:p>
     <w:p>
       <w:pPr>
         <w:jc w:val="center"/>
-      </w:pPr>
-      <w:r>
+        <w:rPr>
+          <w:rFonts w:ascii="Arial" w:hAnsi="Arial" w:cs="Arial"/>
+        </w:rPr>
+      </w:pPr>
+      <w:r>
+        <w:rPr>
+          <w:rFonts w:ascii="Arial" w:hAnsi="Arial" w:cs="Arial"/>
+        </w:rPr>
         <w:t>- Criar Tabelas do banco de dados</w:t>
       </w:r>
     </w:p>
     <w:p>
       <w:pPr>
         <w:jc w:val="center"/>
-      </w:pPr>
-      <w:r>
+        <w:rPr>
+          <w:rFonts w:ascii="Arial" w:hAnsi="Arial" w:cs="Arial"/>
+        </w:rPr>
+      </w:pPr>
+      <w:r>
+        <w:rPr>
+          <w:rFonts w:ascii="Arial" w:hAnsi="Arial" w:cs="Arial"/>
+        </w:rPr>
         <w:t xml:space="preserve">- Preparar e executar códigos do Arduino/simulador </w:t>
       </w:r>
     </w:p>
     <w:p>
-      <w:r>
+      <w:pPr>
+        <w:rPr>
+          <w:sz w:val="28"/>
+          <w:szCs w:val="28"/>
+        </w:rPr>
+      </w:pPr>
+      <w:r>
+        <w:rPr>
+          <w:sz w:val="28"/>
+          <w:szCs w:val="28"/>
+        </w:rPr>
         <w:br w:type="page"/>
       </w:r>
     </w:p>
@@ -699,14 +1276,20 @@
       <w:pPr>
         <w:jc w:val="center"/>
         <w:rPr>
-          <w:b/>
-          <w:bCs/>
-        </w:rPr>
-      </w:pPr>
-      <w:r>
-        <w:rPr>
-          <w:b/>
-          <w:bCs/>
+          <w:rFonts w:ascii="Arial" w:hAnsi="Arial" w:cs="Arial"/>
+          <w:b/>
+          <w:bCs/>
+          <w:sz w:val="24"/>
+          <w:szCs w:val="24"/>
+        </w:rPr>
+      </w:pPr>
+      <w:r>
+        <w:rPr>
+          <w:rFonts w:ascii="Arial" w:hAnsi="Arial" w:cs="Arial"/>
+          <w:b/>
+          <w:bCs/>
+          <w:sz w:val="24"/>
+          <w:szCs w:val="24"/>
         </w:rPr>
         <w:lastRenderedPageBreak/>
         <w:t>Requisitos</w:t>
@@ -715,29 +1298,55 @@
     <w:p>
       <w:pPr>
         <w:jc w:val="center"/>
-      </w:pPr>
-      <w:r>
+        <w:rPr>
+          <w:rFonts w:ascii="Arial" w:hAnsi="Arial" w:cs="Arial"/>
+        </w:rPr>
+      </w:pPr>
+      <w:r>
+        <w:rPr>
+          <w:rFonts w:ascii="Arial" w:hAnsi="Arial" w:cs="Arial"/>
+        </w:rPr>
         <w:t>- Sensores</w:t>
       </w:r>
     </w:p>
     <w:p>
       <w:pPr>
         <w:jc w:val="center"/>
-      </w:pPr>
-      <w:r>
+        <w:rPr>
+          <w:rFonts w:ascii="Arial" w:hAnsi="Arial" w:cs="Arial"/>
+        </w:rPr>
+      </w:pPr>
+      <w:r>
+        <w:rPr>
+          <w:rFonts w:ascii="Arial" w:hAnsi="Arial" w:cs="Arial"/>
+        </w:rPr>
         <w:t>- Linguagem de captura de dados (dos sensores)</w:t>
       </w:r>
     </w:p>
     <w:p>
       <w:pPr>
         <w:jc w:val="center"/>
-      </w:pPr>
-      <w:r>
+        <w:rPr>
+          <w:rFonts w:ascii="Arial" w:hAnsi="Arial" w:cs="Arial"/>
+        </w:rPr>
+      </w:pPr>
+      <w:r>
+        <w:rPr>
+          <w:rFonts w:ascii="Arial" w:hAnsi="Arial" w:cs="Arial"/>
+        </w:rPr>
         <w:t xml:space="preserve">- Analise de dados e solução ágil </w:t>
       </w:r>
     </w:p>
     <w:p>
-      <w:r>
+      <w:pPr>
+        <w:rPr>
+          <w:rFonts w:ascii="Arial" w:hAnsi="Arial" w:cs="Arial"/>
+        </w:rPr>
+      </w:pPr>
+      <w:r>
+        <w:rPr>
+          <w:rFonts w:ascii="Arial" w:hAnsi="Arial" w:cs="Arial"/>
+        </w:rPr>
         <w:br w:type="page"/>
       </w:r>
     </w:p>
@@ -745,14 +1354,20 @@
       <w:pPr>
         <w:jc w:val="center"/>
         <w:rPr>
-          <w:b/>
-          <w:bCs/>
-        </w:rPr>
-      </w:pPr>
-      <w:r>
-        <w:rPr>
-          <w:b/>
-          <w:bCs/>
+          <w:rFonts w:ascii="Arial" w:hAnsi="Arial" w:cs="Arial"/>
+          <w:b/>
+          <w:bCs/>
+          <w:sz w:val="28"/>
+          <w:szCs w:val="28"/>
+        </w:rPr>
+      </w:pPr>
+      <w:r>
+        <w:rPr>
+          <w:rFonts w:ascii="Arial" w:hAnsi="Arial" w:cs="Arial"/>
+          <w:b/>
+          <w:bCs/>
+          <w:sz w:val="28"/>
+          <w:szCs w:val="28"/>
         </w:rPr>
         <w:lastRenderedPageBreak/>
         <w:t>Primícias</w:t>
@@ -761,16 +1376,28 @@
     <w:p>
       <w:pPr>
         <w:jc w:val="center"/>
-      </w:pPr>
-      <w:r>
+        <w:rPr>
+          <w:rFonts w:ascii="Arial" w:hAnsi="Arial" w:cs="Arial"/>
+        </w:rPr>
+      </w:pPr>
+      <w:r>
+        <w:rPr>
+          <w:rFonts w:ascii="Arial" w:hAnsi="Arial" w:cs="Arial"/>
+        </w:rPr>
         <w:t>- Sensor de Temperatura</w:t>
       </w:r>
     </w:p>
     <w:p>
       <w:pPr>
         <w:jc w:val="center"/>
-      </w:pPr>
-      <w:r>
+        <w:rPr>
+          <w:rFonts w:ascii="Arial" w:hAnsi="Arial" w:cs="Arial"/>
+        </w:rPr>
+      </w:pPr>
+      <w:r>
+        <w:rPr>
+          <w:rFonts w:ascii="Arial" w:hAnsi="Arial" w:cs="Arial"/>
+        </w:rPr>
         <w:t>- Sensor de umidade</w:t>
       </w:r>
     </w:p>
@@ -792,6 +1419,8 @@
         <w:rPr>
           <w:b/>
           <w:bCs/>
+          <w:sz w:val="28"/>
+          <w:szCs w:val="28"/>
         </w:rPr>
       </w:pPr>
       <w:r>
@@ -802,6 +1431,8 @@
         <w:rPr>
           <w:b/>
           <w:bCs/>
+          <w:sz w:val="28"/>
+          <w:szCs w:val="28"/>
         </w:rPr>
         <w:t>Sustentação</w:t>
       </w:r>
@@ -823,6 +1454,56 @@
     </w:sectPr>
   </w:body>
 </w:document>
+</file>
+
+<file path=word/endnotes.xml><?xml version="1.0" encoding="utf-8"?>
+<w:endnotes xmlns:wpc="http://schemas.microsoft.com/office/word/2010/wordprocessingCanvas" xmlns:cx="http://schemas.microsoft.com/office/drawing/2014/chartex" xmlns:cx1="http://schemas.microsoft.com/office/drawing/2015/9/8/chartex" xmlns:cx2="http://schemas.microsoft.com/office/drawing/2015/10/21/chartex" xmlns:cx3="http://schemas.microsoft.com/office/drawing/2016/5/9/chartex" xmlns:cx4="http://schemas.microsoft.com/office/drawing/2016/5/10/chartex" xmlns:cx5="http://schemas.microsoft.com/office/drawing/2016/5/11/chartex" xmlns:cx6="http://schemas.microsoft.com/office/drawing/2016/5/12/chartex" xmlns:cx7="http://schemas.microsoft.com/office/drawing/2016/5/13/chartex" xmlns:cx8="http://schemas.microsoft.com/office/drawing/2016/5/14/chartex" xmlns:mc="http://schemas.openxmlformats.org/markup-compatibility/2006" xmlns:aink="http://schemas.microsoft.com/office/drawing/2016/ink" xmlns:am3d="http://schemas.microsoft.com/office/drawing/2017/model3d" xmlns:o="urn:schemas-microsoft-com:office:office" xmlns:r="http://schemas.openxmlformats.org/officeDocument/2006/relationships" xmlns:m="http://schemas.openxmlformats.org/officeDocument/2006/math" xmlns:v="urn:schemas-microsoft-com:vml" xmlns:wp14="http://schemas.microsoft.com/office/word/2010/wordprocessingDrawing" xmlns:wp="http://schemas.openxmlformats.org/drawingml/2006/wordprocessingDrawing" xmlns:w10="urn:schemas-microsoft-com:office:word" xmlns:w="http://schemas.openxmlformats.org/wordprocessingml/2006/main" xmlns:w14="http://schemas.microsoft.com/office/word/2010/wordml" xmlns:w15="http://schemas.microsoft.com/office/word/2012/wordml" xmlns:w16cex="http://schemas.microsoft.com/office/word/2018/wordml/cex" xmlns:w16cid="http://schemas.microsoft.com/office/word/2016/wordml/cid" xmlns:w16="http://schemas.microsoft.com/office/word/2018/wordml" xmlns:w16se="http://schemas.microsoft.com/office/word/2015/wordml/symex" xmlns:wpg="http://schemas.microsoft.com/office/word/2010/wordprocessingGroup" xmlns:wpi="http://schemas.microsoft.com/office/word/2010/wordprocessingInk" xmlns:wne="http://schemas.microsoft.com/office/word/2006/wordml" xmlns:wps="http://schemas.microsoft.com/office/word/2010/wordprocessingShape" mc:Ignorable="w14 w15 w16se w16cid w16 w16cex wp14">
+  <w:endnote w:type="separator" w:id="-1">
+    <w:p>
+      <w:pPr>
+        <w:spacing w:after="0" w:line="240" w:lineRule="auto"/>
+      </w:pPr>
+      <w:r>
+        <w:separator/>
+      </w:r>
+    </w:p>
+  </w:endnote>
+  <w:endnote w:type="continuationSeparator" w:id="0">
+    <w:p>
+      <w:pPr>
+        <w:spacing w:after="0" w:line="240" w:lineRule="auto"/>
+      </w:pPr>
+      <w:r>
+        <w:continuationSeparator/>
+      </w:r>
+    </w:p>
+  </w:endnote>
+</w:endnotes>
+</file>
+
+<file path=word/footnotes.xml><?xml version="1.0" encoding="utf-8"?>
+<w:footnotes xmlns:wpc="http://schemas.microsoft.com/office/word/2010/wordprocessingCanvas" xmlns:cx="http://schemas.microsoft.com/office/drawing/2014/chartex" xmlns:cx1="http://schemas.microsoft.com/office/drawing/2015/9/8/chartex" xmlns:cx2="http://schemas.microsoft.com/office/drawing/2015/10/21/chartex" xmlns:cx3="http://schemas.microsoft.com/office/drawing/2016/5/9/chartex" xmlns:cx4="http://schemas.microsoft.com/office/drawing/2016/5/10/chartex" xmlns:cx5="http://schemas.microsoft.com/office/drawing/2016/5/11/chartex" xmlns:cx6="http://schemas.microsoft.com/office/drawing/2016/5/12/chartex" xmlns:cx7="http://schemas.microsoft.com/office/drawing/2016/5/13/chartex" xmlns:cx8="http://schemas.microsoft.com/office/drawing/2016/5/14/chartex" xmlns:mc="http://schemas.openxmlformats.org/markup-compatibility/2006" xmlns:aink="http://schemas.microsoft.com/office/drawing/2016/ink" xmlns:am3d="http://schemas.microsoft.com/office/drawing/2017/model3d" xmlns:o="urn:schemas-microsoft-com:office:office" xmlns:r="http://schemas.openxmlformats.org/officeDocument/2006/relationships" xmlns:m="http://schemas.openxmlformats.org/officeDocument/2006/math" xmlns:v="urn:schemas-microsoft-com:vml" xmlns:wp14="http://schemas.microsoft.com/office/word/2010/wordprocessingDrawing" xmlns:wp="http://schemas.openxmlformats.org/drawingml/2006/wordprocessingDrawing" xmlns:w10="urn:schemas-microsoft-com:office:word" xmlns:w="http://schemas.openxmlformats.org/wordprocessingml/2006/main" xmlns:w14="http://schemas.microsoft.com/office/word/2010/wordml" xmlns:w15="http://schemas.microsoft.com/office/word/2012/wordml" xmlns:w16cex="http://schemas.microsoft.com/office/word/2018/wordml/cex" xmlns:w16cid="http://schemas.microsoft.com/office/word/2016/wordml/cid" xmlns:w16="http://schemas.microsoft.com/office/word/2018/wordml" xmlns:w16se="http://schemas.microsoft.com/office/word/2015/wordml/symex" xmlns:wpg="http://schemas.microsoft.com/office/word/2010/wordprocessingGroup" xmlns:wpi="http://schemas.microsoft.com/office/word/2010/wordprocessingInk" xmlns:wne="http://schemas.microsoft.com/office/word/2006/wordml" xmlns:wps="http://schemas.microsoft.com/office/word/2010/wordprocessingShape" mc:Ignorable="w14 w15 w16se w16cid w16 w16cex wp14">
+  <w:footnote w:type="separator" w:id="-1">
+    <w:p>
+      <w:pPr>
+        <w:spacing w:after="0" w:line="240" w:lineRule="auto"/>
+      </w:pPr>
+      <w:r>
+        <w:separator/>
+      </w:r>
+    </w:p>
+  </w:footnote>
+  <w:footnote w:type="continuationSeparator" w:id="0">
+    <w:p>
+      <w:pPr>
+        <w:spacing w:after="0" w:line="240" w:lineRule="auto"/>
+      </w:pPr>
+      <w:r>
+        <w:continuationSeparator/>
+      </w:r>
+    </w:p>
+  </w:footnote>
+</w:footnotes>
 </file>
 
 <file path=word/styles.xml><?xml version="1.0" encoding="utf-8"?>
@@ -1251,6 +1932,50 @@
     <w:semiHidden/>
     <w:unhideWhenUsed/>
   </w:style>
+  <w:style w:type="paragraph" w:styleId="Cabealho">
+    <w:name w:val="header"/>
+    <w:basedOn w:val="Normal"/>
+    <w:link w:val="CabealhoChar"/>
+    <w:uiPriority w:val="99"/>
+    <w:unhideWhenUsed/>
+    <w:rsid w:val="009D704A"/>
+    <w:pPr>
+      <w:tabs>
+        <w:tab w:val="center" w:pos="4252"/>
+        <w:tab w:val="right" w:pos="8504"/>
+      </w:tabs>
+      <w:spacing w:after="0" w:line="240" w:lineRule="auto"/>
+    </w:pPr>
+  </w:style>
+  <w:style w:type="character" w:customStyle="1" w:styleId="CabealhoChar">
+    <w:name w:val="Cabeçalho Char"/>
+    <w:basedOn w:val="Fontepargpadro"/>
+    <w:link w:val="Cabealho"/>
+    <w:uiPriority w:val="99"/>
+    <w:rsid w:val="009D704A"/>
+  </w:style>
+  <w:style w:type="paragraph" w:styleId="Rodap">
+    <w:name w:val="footer"/>
+    <w:basedOn w:val="Normal"/>
+    <w:link w:val="RodapChar"/>
+    <w:uiPriority w:val="99"/>
+    <w:unhideWhenUsed/>
+    <w:rsid w:val="009D704A"/>
+    <w:pPr>
+      <w:tabs>
+        <w:tab w:val="center" w:pos="4252"/>
+        <w:tab w:val="right" w:pos="8504"/>
+      </w:tabs>
+      <w:spacing w:after="0" w:line="240" w:lineRule="auto"/>
+    </w:pPr>
+  </w:style>
+  <w:style w:type="character" w:customStyle="1" w:styleId="RodapChar">
+    <w:name w:val="Rodapé Char"/>
+    <w:basedOn w:val="Fontepargpadro"/>
+    <w:link w:val="Rodap"/>
+    <w:uiPriority w:val="99"/>
+    <w:rsid w:val="009D704A"/>
+  </w:style>
 </w:styles>
 </file>
 

</xml_diff>